<commit_message>
Subtask A lab 6
</commit_message>
<xml_diff>
--- a/Lab 05/Lab 5.docx
+++ b/Lab 05/Lab 5.docx
@@ -97,8 +97,6 @@
       <w:r>
         <w:t>new</w:t>
       </w:r>
-      <w:bookmarkStart w:id="0" w:name="_GoBack"/>
-      <w:bookmarkEnd w:id="0"/>
       <w:r>
         <w:t xml:space="preserve"> is DAG</w:t>
       </w:r>
@@ -270,6 +268,129 @@
       <w:r>
         <w:t>but even move will double the weight</w:t>
       </w:r>
+    </w:p>
+    <w:p/>
+    <w:p>
+      <w:r>
+        <w:t>Bellman’s ford</w:t>
+      </w:r>
+    </w:p>
+    <w:p>
+      <w:pPr>
+        <w:pStyle w:val="ListParagraph"/>
+        <w:numPr>
+          <w:ilvl w:val="0"/>
+          <w:numId w:val="2"/>
+        </w:numPr>
+      </w:pPr>
+      <w:r>
+        <w:t>Relax all edges V-1 times</w:t>
+      </w:r>
+    </w:p>
+    <w:p>
+      <w:pPr>
+        <w:pStyle w:val="ListParagraph"/>
+        <w:numPr>
+          <w:ilvl w:val="0"/>
+          <w:numId w:val="2"/>
+        </w:numPr>
+      </w:pPr>
+      <w:r>
+        <w:t>Can we stop algorithm pre-emptively</w:t>
+      </w:r>
+      <w:r>
+        <w:t>?</w:t>
+      </w:r>
+      <w:r>
+        <w:t xml:space="preserve"> Yes</w:t>
+      </w:r>
+      <w:r>
+        <w:t xml:space="preserve">. Stop if no relax </w:t>
+      </w:r>
+      <w:r>
+        <w:t>at all</w:t>
+      </w:r>
+    </w:p>
+    <w:p>
+      <w:pPr>
+        <w:pStyle w:val="ListParagraph"/>
+        <w:numPr>
+          <w:ilvl w:val="0"/>
+          <w:numId w:val="2"/>
+        </w:numPr>
+      </w:pPr>
+      <w:r>
+        <w:t xml:space="preserve">Dijkstra relax the smallest estimate to the source but bellman’s ford </w:t>
+      </w:r>
+      <w:proofErr w:type="gramStart"/>
+      <w:r>
+        <w:t>relax</w:t>
+      </w:r>
+      <w:proofErr w:type="gramEnd"/>
+      <w:r>
+        <w:t xml:space="preserve"> </w:t>
+      </w:r>
+      <w:r>
+        <w:t xml:space="preserve">edges </w:t>
+      </w:r>
+      <w:r>
+        <w:t>randomly.</w:t>
+      </w:r>
+    </w:p>
+    <w:p>
+      <w:pPr>
+        <w:pStyle w:val="ListParagraph"/>
+      </w:pPr>
+      <w:r>
+        <w:t xml:space="preserve">So worst case for bellman’s ford is </w:t>
+      </w:r>
+      <w:proofErr w:type="spellStart"/>
+      <w:r>
+        <w:t>e.g</w:t>
+      </w:r>
+      <w:proofErr w:type="spellEnd"/>
+      <w:r>
+        <w:t xml:space="preserve"> 0 &lt;- 1 &lt;- 2 graph and it relax (1,0) then (2,1)</w:t>
+      </w:r>
+      <w:r>
+        <w:t>, it relaxes in reverse direction</w:t>
+      </w:r>
+      <w:r>
+        <w:t xml:space="preserve"> from </w:t>
+      </w:r>
+      <w:proofErr w:type="spellStart"/>
+      <w:r>
+        <w:t>dest</w:t>
+      </w:r>
+      <w:proofErr w:type="spellEnd"/>
+      <w:r>
+        <w:t xml:space="preserve"> to start</w:t>
+      </w:r>
+    </w:p>
+    <w:p/>
+    <w:p>
+      <w:r>
+        <w:t>Online quiz 2:</w:t>
+      </w:r>
+    </w:p>
+    <w:p>
+      <w:pPr>
+        <w:pStyle w:val="ListParagraph"/>
+        <w:numPr>
+          <w:ilvl w:val="0"/>
+          <w:numId w:val="5"/>
+        </w:numPr>
+      </w:pPr>
+      <w:r>
+        <w:t>Cayley’s formula</w:t>
+      </w:r>
+    </w:p>
+    <w:p>
+      <w:pPr>
+        <w:pStyle w:val="ListParagraph"/>
+      </w:pPr>
+      <w:bookmarkStart w:id="0" w:name="_GoBack"/>
+      <w:bookmarkEnd w:id="0"/>
     </w:p>
     <w:sectPr>
       <w:pgSz w:w="11906" w:h="16838"/>
@@ -372,8 +493,445 @@
       </w:pPr>
     </w:lvl>
   </w:abstractNum>
+  <w:abstractNum w:abstractNumId="1" w15:restartNumberingAfterBreak="0">
+    <w:nsid w:val="166A1CAA"/>
+    <w:multiLevelType w:val="hybridMultilevel"/>
+    <w:tmpl w:val="8A9C0844"/>
+    <w:lvl w:ilvl="0" w:tplc="A8AC79A0">
+      <w:numFmt w:val="bullet"/>
+      <w:lvlText w:val=""/>
+      <w:lvlJc w:val="left"/>
+      <w:pPr>
+        <w:ind w:left="720" w:hanging="360"/>
+      </w:pPr>
+      <w:rPr>
+        <w:rFonts w:ascii="Wingdings" w:eastAsiaTheme="minorEastAsia" w:hAnsi="Wingdings" w:cstheme="minorBidi" w:hint="default"/>
+      </w:rPr>
+    </w:lvl>
+    <w:lvl w:ilvl="1" w:tplc="48090003" w:tentative="1">
+      <w:start w:val="1"/>
+      <w:numFmt w:val="bullet"/>
+      <w:lvlText w:val="o"/>
+      <w:lvlJc w:val="left"/>
+      <w:pPr>
+        <w:ind w:left="1440" w:hanging="360"/>
+      </w:pPr>
+      <w:rPr>
+        <w:rFonts w:ascii="Courier New" w:hAnsi="Courier New" w:cs="Courier New" w:hint="default"/>
+      </w:rPr>
+    </w:lvl>
+    <w:lvl w:ilvl="2" w:tplc="48090005" w:tentative="1">
+      <w:start w:val="1"/>
+      <w:numFmt w:val="bullet"/>
+      <w:lvlText w:val=""/>
+      <w:lvlJc w:val="left"/>
+      <w:pPr>
+        <w:ind w:left="2160" w:hanging="360"/>
+      </w:pPr>
+      <w:rPr>
+        <w:rFonts w:ascii="Wingdings" w:hAnsi="Wingdings" w:hint="default"/>
+      </w:rPr>
+    </w:lvl>
+    <w:lvl w:ilvl="3" w:tplc="48090001" w:tentative="1">
+      <w:start w:val="1"/>
+      <w:numFmt w:val="bullet"/>
+      <w:lvlText w:val=""/>
+      <w:lvlJc w:val="left"/>
+      <w:pPr>
+        <w:ind w:left="2880" w:hanging="360"/>
+      </w:pPr>
+      <w:rPr>
+        <w:rFonts w:ascii="Symbol" w:hAnsi="Symbol" w:hint="default"/>
+      </w:rPr>
+    </w:lvl>
+    <w:lvl w:ilvl="4" w:tplc="48090003" w:tentative="1">
+      <w:start w:val="1"/>
+      <w:numFmt w:val="bullet"/>
+      <w:lvlText w:val="o"/>
+      <w:lvlJc w:val="left"/>
+      <w:pPr>
+        <w:ind w:left="3600" w:hanging="360"/>
+      </w:pPr>
+      <w:rPr>
+        <w:rFonts w:ascii="Courier New" w:hAnsi="Courier New" w:cs="Courier New" w:hint="default"/>
+      </w:rPr>
+    </w:lvl>
+    <w:lvl w:ilvl="5" w:tplc="48090005" w:tentative="1">
+      <w:start w:val="1"/>
+      <w:numFmt w:val="bullet"/>
+      <w:lvlText w:val=""/>
+      <w:lvlJc w:val="left"/>
+      <w:pPr>
+        <w:ind w:left="4320" w:hanging="360"/>
+      </w:pPr>
+      <w:rPr>
+        <w:rFonts w:ascii="Wingdings" w:hAnsi="Wingdings" w:hint="default"/>
+      </w:rPr>
+    </w:lvl>
+    <w:lvl w:ilvl="6" w:tplc="48090001" w:tentative="1">
+      <w:start w:val="1"/>
+      <w:numFmt w:val="bullet"/>
+      <w:lvlText w:val=""/>
+      <w:lvlJc w:val="left"/>
+      <w:pPr>
+        <w:ind w:left="5040" w:hanging="360"/>
+      </w:pPr>
+      <w:rPr>
+        <w:rFonts w:ascii="Symbol" w:hAnsi="Symbol" w:hint="default"/>
+      </w:rPr>
+    </w:lvl>
+    <w:lvl w:ilvl="7" w:tplc="48090003" w:tentative="1">
+      <w:start w:val="1"/>
+      <w:numFmt w:val="bullet"/>
+      <w:lvlText w:val="o"/>
+      <w:lvlJc w:val="left"/>
+      <w:pPr>
+        <w:ind w:left="5760" w:hanging="360"/>
+      </w:pPr>
+      <w:rPr>
+        <w:rFonts w:ascii="Courier New" w:hAnsi="Courier New" w:cs="Courier New" w:hint="default"/>
+      </w:rPr>
+    </w:lvl>
+    <w:lvl w:ilvl="8" w:tplc="48090005" w:tentative="1">
+      <w:start w:val="1"/>
+      <w:numFmt w:val="bullet"/>
+      <w:lvlText w:val=""/>
+      <w:lvlJc w:val="left"/>
+      <w:pPr>
+        <w:ind w:left="6480" w:hanging="360"/>
+      </w:pPr>
+      <w:rPr>
+        <w:rFonts w:ascii="Wingdings" w:hAnsi="Wingdings" w:hint="default"/>
+      </w:rPr>
+    </w:lvl>
+  </w:abstractNum>
+  <w:abstractNum w:abstractNumId="2" w15:restartNumberingAfterBreak="0">
+    <w:nsid w:val="2F4F3434"/>
+    <w:multiLevelType w:val="hybridMultilevel"/>
+    <w:tmpl w:val="BE844AC4"/>
+    <w:lvl w:ilvl="0" w:tplc="E68C2F88">
+      <w:numFmt w:val="bullet"/>
+      <w:lvlText w:val=""/>
+      <w:lvlJc w:val="left"/>
+      <w:pPr>
+        <w:ind w:left="720" w:hanging="360"/>
+      </w:pPr>
+      <w:rPr>
+        <w:rFonts w:ascii="Wingdings" w:eastAsiaTheme="minorEastAsia" w:hAnsi="Wingdings" w:cstheme="minorBidi" w:hint="default"/>
+      </w:rPr>
+    </w:lvl>
+    <w:lvl w:ilvl="1" w:tplc="48090003" w:tentative="1">
+      <w:start w:val="1"/>
+      <w:numFmt w:val="bullet"/>
+      <w:lvlText w:val="o"/>
+      <w:lvlJc w:val="left"/>
+      <w:pPr>
+        <w:ind w:left="1440" w:hanging="360"/>
+      </w:pPr>
+      <w:rPr>
+        <w:rFonts w:ascii="Courier New" w:hAnsi="Courier New" w:cs="Courier New" w:hint="default"/>
+      </w:rPr>
+    </w:lvl>
+    <w:lvl w:ilvl="2" w:tplc="48090005" w:tentative="1">
+      <w:start w:val="1"/>
+      <w:numFmt w:val="bullet"/>
+      <w:lvlText w:val=""/>
+      <w:lvlJc w:val="left"/>
+      <w:pPr>
+        <w:ind w:left="2160" w:hanging="360"/>
+      </w:pPr>
+      <w:rPr>
+        <w:rFonts w:ascii="Wingdings" w:hAnsi="Wingdings" w:hint="default"/>
+      </w:rPr>
+    </w:lvl>
+    <w:lvl w:ilvl="3" w:tplc="48090001" w:tentative="1">
+      <w:start w:val="1"/>
+      <w:numFmt w:val="bullet"/>
+      <w:lvlText w:val=""/>
+      <w:lvlJc w:val="left"/>
+      <w:pPr>
+        <w:ind w:left="2880" w:hanging="360"/>
+      </w:pPr>
+      <w:rPr>
+        <w:rFonts w:ascii="Symbol" w:hAnsi="Symbol" w:hint="default"/>
+      </w:rPr>
+    </w:lvl>
+    <w:lvl w:ilvl="4" w:tplc="48090003" w:tentative="1">
+      <w:start w:val="1"/>
+      <w:numFmt w:val="bullet"/>
+      <w:lvlText w:val="o"/>
+      <w:lvlJc w:val="left"/>
+      <w:pPr>
+        <w:ind w:left="3600" w:hanging="360"/>
+      </w:pPr>
+      <w:rPr>
+        <w:rFonts w:ascii="Courier New" w:hAnsi="Courier New" w:cs="Courier New" w:hint="default"/>
+      </w:rPr>
+    </w:lvl>
+    <w:lvl w:ilvl="5" w:tplc="48090005" w:tentative="1">
+      <w:start w:val="1"/>
+      <w:numFmt w:val="bullet"/>
+      <w:lvlText w:val=""/>
+      <w:lvlJc w:val="left"/>
+      <w:pPr>
+        <w:ind w:left="4320" w:hanging="360"/>
+      </w:pPr>
+      <w:rPr>
+        <w:rFonts w:ascii="Wingdings" w:hAnsi="Wingdings" w:hint="default"/>
+      </w:rPr>
+    </w:lvl>
+    <w:lvl w:ilvl="6" w:tplc="48090001" w:tentative="1">
+      <w:start w:val="1"/>
+      <w:numFmt w:val="bullet"/>
+      <w:lvlText w:val=""/>
+      <w:lvlJc w:val="left"/>
+      <w:pPr>
+        <w:ind w:left="5040" w:hanging="360"/>
+      </w:pPr>
+      <w:rPr>
+        <w:rFonts w:ascii="Symbol" w:hAnsi="Symbol" w:hint="default"/>
+      </w:rPr>
+    </w:lvl>
+    <w:lvl w:ilvl="7" w:tplc="48090003" w:tentative="1">
+      <w:start w:val="1"/>
+      <w:numFmt w:val="bullet"/>
+      <w:lvlText w:val="o"/>
+      <w:lvlJc w:val="left"/>
+      <w:pPr>
+        <w:ind w:left="5760" w:hanging="360"/>
+      </w:pPr>
+      <w:rPr>
+        <w:rFonts w:ascii="Courier New" w:hAnsi="Courier New" w:cs="Courier New" w:hint="default"/>
+      </w:rPr>
+    </w:lvl>
+    <w:lvl w:ilvl="8" w:tplc="48090005" w:tentative="1">
+      <w:start w:val="1"/>
+      <w:numFmt w:val="bullet"/>
+      <w:lvlText w:val=""/>
+      <w:lvlJc w:val="left"/>
+      <w:pPr>
+        <w:ind w:left="6480" w:hanging="360"/>
+      </w:pPr>
+      <w:rPr>
+        <w:rFonts w:ascii="Wingdings" w:hAnsi="Wingdings" w:hint="default"/>
+      </w:rPr>
+    </w:lvl>
+  </w:abstractNum>
+  <w:abstractNum w:abstractNumId="3" w15:restartNumberingAfterBreak="0">
+    <w:nsid w:val="52EB5983"/>
+    <w:multiLevelType w:val="hybridMultilevel"/>
+    <w:tmpl w:val="5636ABF6"/>
+    <w:lvl w:ilvl="0" w:tplc="4809000F">
+      <w:start w:val="1"/>
+      <w:numFmt w:val="decimal"/>
+      <w:lvlText w:val="%1."/>
+      <w:lvlJc w:val="left"/>
+      <w:pPr>
+        <w:ind w:left="720" w:hanging="360"/>
+      </w:pPr>
+      <w:rPr>
+        <w:rFonts w:hint="default"/>
+      </w:rPr>
+    </w:lvl>
+    <w:lvl w:ilvl="1" w:tplc="48090019" w:tentative="1">
+      <w:start w:val="1"/>
+      <w:numFmt w:val="lowerLetter"/>
+      <w:lvlText w:val="%2."/>
+      <w:lvlJc w:val="left"/>
+      <w:pPr>
+        <w:ind w:left="1440" w:hanging="360"/>
+      </w:pPr>
+    </w:lvl>
+    <w:lvl w:ilvl="2" w:tplc="4809001B" w:tentative="1">
+      <w:start w:val="1"/>
+      <w:numFmt w:val="lowerRoman"/>
+      <w:lvlText w:val="%3."/>
+      <w:lvlJc w:val="right"/>
+      <w:pPr>
+        <w:ind w:left="2160" w:hanging="180"/>
+      </w:pPr>
+    </w:lvl>
+    <w:lvl w:ilvl="3" w:tplc="4809000F" w:tentative="1">
+      <w:start w:val="1"/>
+      <w:numFmt w:val="decimal"/>
+      <w:lvlText w:val="%4."/>
+      <w:lvlJc w:val="left"/>
+      <w:pPr>
+        <w:ind w:left="2880" w:hanging="360"/>
+      </w:pPr>
+    </w:lvl>
+    <w:lvl w:ilvl="4" w:tplc="48090019" w:tentative="1">
+      <w:start w:val="1"/>
+      <w:numFmt w:val="lowerLetter"/>
+      <w:lvlText w:val="%5."/>
+      <w:lvlJc w:val="left"/>
+      <w:pPr>
+        <w:ind w:left="3600" w:hanging="360"/>
+      </w:pPr>
+    </w:lvl>
+    <w:lvl w:ilvl="5" w:tplc="4809001B" w:tentative="1">
+      <w:start w:val="1"/>
+      <w:numFmt w:val="lowerRoman"/>
+      <w:lvlText w:val="%6."/>
+      <w:lvlJc w:val="right"/>
+      <w:pPr>
+        <w:ind w:left="4320" w:hanging="180"/>
+      </w:pPr>
+    </w:lvl>
+    <w:lvl w:ilvl="6" w:tplc="4809000F" w:tentative="1">
+      <w:start w:val="1"/>
+      <w:numFmt w:val="decimal"/>
+      <w:lvlText w:val="%7."/>
+      <w:lvlJc w:val="left"/>
+      <w:pPr>
+        <w:ind w:left="5040" w:hanging="360"/>
+      </w:pPr>
+    </w:lvl>
+    <w:lvl w:ilvl="7" w:tplc="48090019" w:tentative="1">
+      <w:start w:val="1"/>
+      <w:numFmt w:val="lowerLetter"/>
+      <w:lvlText w:val="%8."/>
+      <w:lvlJc w:val="left"/>
+      <w:pPr>
+        <w:ind w:left="5760" w:hanging="360"/>
+      </w:pPr>
+    </w:lvl>
+    <w:lvl w:ilvl="8" w:tplc="4809001B" w:tentative="1">
+      <w:start w:val="1"/>
+      <w:numFmt w:val="lowerRoman"/>
+      <w:lvlText w:val="%9."/>
+      <w:lvlJc w:val="right"/>
+      <w:pPr>
+        <w:ind w:left="6480" w:hanging="180"/>
+      </w:pPr>
+    </w:lvl>
+  </w:abstractNum>
+  <w:abstractNum w:abstractNumId="4" w15:restartNumberingAfterBreak="0">
+    <w:nsid w:val="62D37DC9"/>
+    <w:multiLevelType w:val="hybridMultilevel"/>
+    <w:tmpl w:val="7B82B70E"/>
+    <w:lvl w:ilvl="0" w:tplc="7D82867A">
+      <w:numFmt w:val="bullet"/>
+      <w:lvlText w:val=""/>
+      <w:lvlJc w:val="left"/>
+      <w:pPr>
+        <w:ind w:left="720" w:hanging="360"/>
+      </w:pPr>
+      <w:rPr>
+        <w:rFonts w:ascii="Wingdings" w:eastAsiaTheme="minorEastAsia" w:hAnsi="Wingdings" w:cstheme="minorBidi" w:hint="default"/>
+      </w:rPr>
+    </w:lvl>
+    <w:lvl w:ilvl="1" w:tplc="48090003" w:tentative="1">
+      <w:start w:val="1"/>
+      <w:numFmt w:val="bullet"/>
+      <w:lvlText w:val="o"/>
+      <w:lvlJc w:val="left"/>
+      <w:pPr>
+        <w:ind w:left="1440" w:hanging="360"/>
+      </w:pPr>
+      <w:rPr>
+        <w:rFonts w:ascii="Courier New" w:hAnsi="Courier New" w:cs="Courier New" w:hint="default"/>
+      </w:rPr>
+    </w:lvl>
+    <w:lvl w:ilvl="2" w:tplc="48090005" w:tentative="1">
+      <w:start w:val="1"/>
+      <w:numFmt w:val="bullet"/>
+      <w:lvlText w:val=""/>
+      <w:lvlJc w:val="left"/>
+      <w:pPr>
+        <w:ind w:left="2160" w:hanging="360"/>
+      </w:pPr>
+      <w:rPr>
+        <w:rFonts w:ascii="Wingdings" w:hAnsi="Wingdings" w:hint="default"/>
+      </w:rPr>
+    </w:lvl>
+    <w:lvl w:ilvl="3" w:tplc="48090001" w:tentative="1">
+      <w:start w:val="1"/>
+      <w:numFmt w:val="bullet"/>
+      <w:lvlText w:val=""/>
+      <w:lvlJc w:val="left"/>
+      <w:pPr>
+        <w:ind w:left="2880" w:hanging="360"/>
+      </w:pPr>
+      <w:rPr>
+        <w:rFonts w:ascii="Symbol" w:hAnsi="Symbol" w:hint="default"/>
+      </w:rPr>
+    </w:lvl>
+    <w:lvl w:ilvl="4" w:tplc="48090003" w:tentative="1">
+      <w:start w:val="1"/>
+      <w:numFmt w:val="bullet"/>
+      <w:lvlText w:val="o"/>
+      <w:lvlJc w:val="left"/>
+      <w:pPr>
+        <w:ind w:left="3600" w:hanging="360"/>
+      </w:pPr>
+      <w:rPr>
+        <w:rFonts w:ascii="Courier New" w:hAnsi="Courier New" w:cs="Courier New" w:hint="default"/>
+      </w:rPr>
+    </w:lvl>
+    <w:lvl w:ilvl="5" w:tplc="48090005" w:tentative="1">
+      <w:start w:val="1"/>
+      <w:numFmt w:val="bullet"/>
+      <w:lvlText w:val=""/>
+      <w:lvlJc w:val="left"/>
+      <w:pPr>
+        <w:ind w:left="4320" w:hanging="360"/>
+      </w:pPr>
+      <w:rPr>
+        <w:rFonts w:ascii="Wingdings" w:hAnsi="Wingdings" w:hint="default"/>
+      </w:rPr>
+    </w:lvl>
+    <w:lvl w:ilvl="6" w:tplc="48090001" w:tentative="1">
+      <w:start w:val="1"/>
+      <w:numFmt w:val="bullet"/>
+      <w:lvlText w:val=""/>
+      <w:lvlJc w:val="left"/>
+      <w:pPr>
+        <w:ind w:left="5040" w:hanging="360"/>
+      </w:pPr>
+      <w:rPr>
+        <w:rFonts w:ascii="Symbol" w:hAnsi="Symbol" w:hint="default"/>
+      </w:rPr>
+    </w:lvl>
+    <w:lvl w:ilvl="7" w:tplc="48090003" w:tentative="1">
+      <w:start w:val="1"/>
+      <w:numFmt w:val="bullet"/>
+      <w:lvlText w:val="o"/>
+      <w:lvlJc w:val="left"/>
+      <w:pPr>
+        <w:ind w:left="5760" w:hanging="360"/>
+      </w:pPr>
+      <w:rPr>
+        <w:rFonts w:ascii="Courier New" w:hAnsi="Courier New" w:cs="Courier New" w:hint="default"/>
+      </w:rPr>
+    </w:lvl>
+    <w:lvl w:ilvl="8" w:tplc="48090005" w:tentative="1">
+      <w:start w:val="1"/>
+      <w:numFmt w:val="bullet"/>
+      <w:lvlText w:val=""/>
+      <w:lvlJc w:val="left"/>
+      <w:pPr>
+        <w:ind w:left="6480" w:hanging="360"/>
+      </w:pPr>
+      <w:rPr>
+        <w:rFonts w:ascii="Wingdings" w:hAnsi="Wingdings" w:hint="default"/>
+      </w:rPr>
+    </w:lvl>
+  </w:abstractNum>
   <w:num w:numId="1">
     <w:abstractNumId w:val="0"/>
+  </w:num>
+  <w:num w:numId="2">
+    <w:abstractNumId w:val="2"/>
+  </w:num>
+  <w:num w:numId="3">
+    <w:abstractNumId w:val="4"/>
+  </w:num>
+  <w:num w:numId="4">
+    <w:abstractNumId w:val="1"/>
+  </w:num>
+  <w:num w:numId="5">
+    <w:abstractNumId w:val="3"/>
   </w:num>
 </w:numbering>
 </file>

</xml_diff>